<commit_message>
new DB with date
</commit_message>
<xml_diff>
--- a/1-_Projet_e-QUIZZ.docx
+++ b/1-_Projet_e-QUIZZ.docx
@@ -4331,27 +4331,14 @@
                   <w:r>
                     <w:t xml:space="preserve">Figure </w:t>
                   </w:r>
-                  <w:r>
-                    <w:fldChar w:fldCharType="begin"/>
-                  </w:r>
-                  <w:r>
-                    <w:instrText xml:space="preserve"> SEQ Figure \* ARABIC </w:instrText>
-                  </w:r>
-                  <w:r>
-                    <w:fldChar w:fldCharType="separate"/>
-                  </w:r>
-                  <w:r>
-                    <w:rPr>
-                      <w:noProof/>
-                    </w:rPr>
-                    <w:t>1</w:t>
-                  </w:r>
-                  <w:r>
-                    <w:rPr>
-                      <w:noProof/>
-                    </w:rPr>
-                    <w:fldChar w:fldCharType="end"/>
-                  </w:r>
+                  <w:fldSimple w:instr=" SEQ Figure \* ARABIC ">
+                    <w:r>
+                      <w:rPr>
+                        <w:noProof/>
+                      </w:rPr>
+                      <w:t>1</w:t>
+                    </w:r>
+                  </w:fldSimple>
                   <w:r>
                     <w:t xml:space="preserve"> : Boitier utilisé par les auto-écoles</w:t>
                   </w:r>
@@ -5349,27 +5336,14 @@
       <w:r>
         <w:t xml:space="preserve">Figure </w:t>
       </w:r>
-      <w:r>
-        <w:fldChar w:fldCharType="begin"/>
-      </w:r>
-      <w:r>
-        <w:instrText xml:space="preserve"> SEQ Figure \* ARABIC </w:instrText>
-      </w:r>
-      <w:r>
-        <w:fldChar w:fldCharType="separate"/>
-      </w:r>
-      <w:r>
-        <w:rPr>
-          <w:noProof/>
-        </w:rPr>
-        <w:t>3</w:t>
-      </w:r>
-      <w:r>
-        <w:rPr>
-          <w:noProof/>
-        </w:rPr>
-        <w:fldChar w:fldCharType="end"/>
-      </w:r>
+      <w:fldSimple w:instr=" SEQ Figure \* ARABIC ">
+        <w:r>
+          <w:rPr>
+            <w:noProof/>
+          </w:rPr>
+          <w:t>3</w:t>
+        </w:r>
+      </w:fldSimple>
       <w:r>
         <w:t xml:space="preserve">: Description </w:t>
       </w:r>
@@ -5499,45 +5473,24 @@
         <w:ind w:left="1418" w:hanging="2"/>
       </w:pPr>
       <w:r>
-        <w:rPr>
-          <w:highlight w:val="yellow"/>
-        </w:rPr>
         <w:t xml:space="preserve">A la fin du QCM, ces informations sont enregistrées dans une table </w:t>
       </w:r>
       <w:r>
-        <w:rPr>
-          <w:highlight w:val="yellow"/>
-        </w:rPr>
         <w:t xml:space="preserve">de </w:t>
       </w:r>
       <w:r>
-        <w:rPr>
-          <w:highlight w:val="yellow"/>
-        </w:rPr>
         <w:t xml:space="preserve">la base de données </w:t>
       </w:r>
       <w:r>
-        <w:rPr>
-          <w:highlight w:val="yellow"/>
-        </w:rPr>
         <w:t>sur le serveur externe, et associées</w:t>
       </w:r>
       <w:r>
-        <w:rPr>
-          <w:highlight w:val="yellow"/>
-        </w:rPr>
         <w:t xml:space="preserve"> </w:t>
       </w:r>
       <w:r>
-        <w:rPr>
-          <w:highlight w:val="yellow"/>
-        </w:rPr>
         <w:t xml:space="preserve">au </w:t>
       </w:r>
       <w:r>
-        <w:rPr>
-          <w:highlight w:val="yellow"/>
-        </w:rPr>
         <w:t>numéro de session (Voir Afficher QCM),</w:t>
       </w:r>
     </w:p>
@@ -13559,33 +13512,17 @@
               </w:rPr>
               <w:t xml:space="preserve">comprend </w:t>
             </w:r>
-            <w:r>
-              <w:fldChar w:fldCharType="begin"/>
-            </w:r>
-            <w:r>
-              <w:instrText xml:space="preserve"> NUMPAGES   \* MERGEFORMAT </w:instrText>
-            </w:r>
-            <w:r>
-              <w:fldChar w:fldCharType="separate"/>
-            </w:r>
-            <w:r>
-              <w:rPr>
-                <w:rFonts w:eastAsia="Times New Roman" w:cs="Times New Roman"/>
-                <w:b/>
-                <w:noProof/>
-                <w:lang w:bidi="ar-SA"/>
-              </w:rPr>
-              <w:t>12</w:t>
-            </w:r>
-            <w:r>
-              <w:rPr>
-                <w:rFonts w:eastAsia="Times New Roman" w:cs="Times New Roman"/>
-                <w:b/>
-                <w:noProof/>
-                <w:lang w:bidi="ar-SA"/>
-              </w:rPr>
-              <w:fldChar w:fldCharType="end"/>
-            </w:r>
+            <w:fldSimple w:instr=" NUMPAGES   \* MERGEFORMAT ">
+              <w:r>
+                <w:rPr>
+                  <w:rFonts w:eastAsia="Times New Roman" w:cs="Times New Roman"/>
+                  <w:b/>
+                  <w:noProof/>
+                  <w:lang w:bidi="ar-SA"/>
+                </w:rPr>
+                <w:t>12</w:t>
+              </w:r>
+            </w:fldSimple>
             <w:r>
               <w:rPr>
                 <w:rFonts w:eastAsia="Times New Roman" w:cs="Times New Roman"/>
@@ -15656,7 +15593,6 @@
           <w:docPartUnique/>
         </w:docPartObj>
       </w:sdtPr>
-      <w:sdtEndPr/>
       <w:sdtContent>
         <w:r>
           <w:t xml:space="preserve">Page </w:t>
@@ -15685,27 +15621,14 @@
         <w:r>
           <w:t xml:space="preserve"> sur </w:t>
         </w:r>
-        <w:r>
-          <w:fldChar w:fldCharType="begin"/>
-        </w:r>
-        <w:r>
-          <w:instrText xml:space="preserve"> NUMPAGES  </w:instrText>
-        </w:r>
-        <w:r>
-          <w:fldChar w:fldCharType="separate"/>
-        </w:r>
-        <w:r>
-          <w:rPr>
-            <w:noProof/>
-          </w:rPr>
-          <w:t>12</w:t>
-        </w:r>
-        <w:r>
-          <w:rPr>
-            <w:noProof/>
-          </w:rPr>
-          <w:fldChar w:fldCharType="end"/>
-        </w:r>
+        <w:fldSimple w:instr=" NUMPAGES  ">
+          <w:r>
+            <w:rPr>
+              <w:noProof/>
+            </w:rPr>
+            <w:t>12</w:t>
+          </w:r>
+        </w:fldSimple>
       </w:sdtContent>
     </w:sdt>
   </w:p>

</xml_diff>